<commit_message>
added github ling to word file
</commit_message>
<xml_diff>
--- a/Документация.docx
+++ b/Документация.docx
@@ -346,69 +346,55 @@
         </w:rPr>
         <w:t xml:space="preserve">Проект : </w:t>
       </w:r>
-      <w:r>
-        <w:fldChar w:fldCharType="begin"/>
-      </w:r>
-      <w:r>
-        <w:instrText xml:space="preserve"> HYPERLINK "https://www.tinkercad.com/things/5Mb8hGeeCPl" </w:instrText>
-      </w:r>
-      <w:r>
-        <w:fldChar w:fldCharType="separate"/>
-      </w:r>
-      <w:r>
-        <w:rPr>
-          <w:rStyle w:val="Hyperlink"/>
+      <w:hyperlink r:id="rId6" w:history="1">
+        <w:r>
+          <w:rPr>
+            <w:rStyle w:val="Hyperlink"/>
+            <w:rFonts w:ascii="Times New Roman" w:hAnsi="Times New Roman" w:cs="Times New Roman"/>
+            <w:lang w:val="bg-BG"/>
+          </w:rPr>
+          <w:t>https://www.tinkercad.com/things/5Mb8hGeeCPl</w:t>
+        </w:r>
+      </w:hyperlink>
+      <w:r>
+        <w:rPr>
           <w:rFonts w:ascii="Times New Roman" w:hAnsi="Times New Roman" w:cs="Times New Roman"/>
           <w:lang w:val="bg-BG"/>
         </w:rPr>
-        <w:t>https://www.tinkercad.com/things/5Mb8hGeeCPl</w:t>
-      </w:r>
-      <w:r>
-        <w:rPr>
-          <w:rStyle w:val="Hyperlink"/>
+        <w:t xml:space="preserve"> </w:t>
+      </w:r>
+    </w:p>
+    <w:p>
+      <w:pPr>
+        <w:jc w:val="center"/>
+        <w:rPr>
           <w:rFonts w:ascii="Times New Roman" w:hAnsi="Times New Roman" w:cs="Times New Roman"/>
           <w:lang w:val="bg-BG"/>
         </w:rPr>
-        <w:fldChar w:fldCharType="end"/>
-      </w:r>
+      </w:pPr>
+      <w:proofErr w:type="spellStart"/>
       <w:r>
         <w:rPr>
           <w:rFonts w:ascii="Times New Roman" w:hAnsi="Times New Roman" w:cs="Times New Roman"/>
-          <w:lang w:val="bg-BG"/>
-        </w:rPr>
-        <w:t xml:space="preserve"> </w:t>
-      </w:r>
-    </w:p>
-    <w:p>
-      <w:pPr>
-        <w:jc w:val="center"/>
+        </w:rPr>
+        <w:t>Github</w:t>
+      </w:r>
+      <w:proofErr w:type="spellEnd"/>
+      <w:r>
         <w:rPr>
           <w:rFonts w:ascii="Times New Roman" w:hAnsi="Times New Roman" w:cs="Times New Roman"/>
-          <w:lang w:val="bg-BG"/>
-        </w:rPr>
-      </w:pPr>
-      <w:proofErr w:type="spellStart"/>
-      <w:proofErr w:type="gramStart"/>
-      <w:r>
-        <w:rPr>
-          <w:rFonts w:ascii="Times New Roman" w:hAnsi="Times New Roman" w:cs="Times New Roman"/>
-        </w:rPr>
-        <w:t>Github</w:t>
-      </w:r>
-      <w:proofErr w:type="spellEnd"/>
-      <w:r>
-        <w:rPr>
-          <w:rFonts w:ascii="Times New Roman" w:hAnsi="Times New Roman" w:cs="Times New Roman"/>
-        </w:rPr>
-        <w:t xml:space="preserve"> :</w:t>
-      </w:r>
-      <w:proofErr w:type="gramEnd"/>
-      <w:r>
-        <w:rPr>
-          <w:rFonts w:ascii="Times New Roman" w:hAnsi="Times New Roman" w:cs="Times New Roman"/>
-        </w:rPr>
-        <w:t xml:space="preserve"> </w:t>
-      </w:r>
+        </w:rPr>
+        <w:t xml:space="preserve"> : </w:t>
+      </w:r>
+      <w:hyperlink r:id="rId7" w:history="1">
+        <w:r>
+          <w:rPr>
+            <w:rStyle w:val="Hyperlink"/>
+            <w:rFonts w:ascii="Times New Roman" w:hAnsi="Times New Roman" w:cs="Times New Roman"/>
+          </w:rPr>
+          <w:t>https://github.com/gani090803/Blackjack</w:t>
+        </w:r>
+      </w:hyperlink>
     </w:p>
     <w:p>
       <w:pPr>
@@ -2098,7 +2084,7 @@
         </w:rPr>
         <w:t xml:space="preserve"> </w:t>
       </w:r>
-      <w:hyperlink r:id="rId6" w:history="1">
+      <w:hyperlink r:id="rId8" w:history="1">
         <w:r>
           <w:rPr>
             <w:rStyle w:val="Hyperlink"/>
@@ -2406,7 +2392,7 @@
                           <pic:cNvPicPr/>
                         </pic:nvPicPr>
                         <pic:blipFill>
-                          <a:blip r:embed="rId7">
+                          <a:blip r:embed="rId9">
                             <a:extLst>
                               <a:ext uri="{28A0092B-C50C-407E-A947-70E740481C1C}">
                                 <a14:useLocalDpi xmlns:a14="http://schemas.microsoft.com/office/drawing/2010/main" val="0"/>
@@ -2512,7 +2498,7 @@
                           <pic:cNvPicPr/>
                         </pic:nvPicPr>
                         <pic:blipFill>
-                          <a:blip r:embed="rId8">
+                          <a:blip r:embed="rId10">
                             <a:extLst>
                               <a:ext uri="{28A0092B-C50C-407E-A947-70E740481C1C}">
                                 <a14:useLocalDpi xmlns:a14="http://schemas.microsoft.com/office/drawing/2010/main" val="0"/>
@@ -2645,7 +2631,7 @@
                           <pic:cNvPicPr/>
                         </pic:nvPicPr>
                         <pic:blipFill>
-                          <a:blip r:embed="rId9">
+                          <a:blip r:embed="rId11">
                             <a:extLst>
                               <a:ext uri="{28A0092B-C50C-407E-A947-70E740481C1C}">
                                 <a14:useLocalDpi xmlns:a14="http://schemas.microsoft.com/office/drawing/2010/main" val="0"/>
@@ -2813,7 +2799,7 @@
                           <pic:cNvPicPr/>
                         </pic:nvPicPr>
                         <pic:blipFill>
-                          <a:blip r:embed="rId10">
+                          <a:blip r:embed="rId12">
                             <a:extLst>
                               <a:ext uri="{28A0092B-C50C-407E-A947-70E740481C1C}">
                                 <a14:useLocalDpi xmlns:a14="http://schemas.microsoft.com/office/drawing/2010/main" val="0"/>
@@ -3174,7 +3160,7 @@
                           <pic:cNvPicPr/>
                         </pic:nvPicPr>
                         <pic:blipFill>
-                          <a:blip r:embed="rId11">
+                          <a:blip r:embed="rId13">
                             <a:extLst>
                               <a:ext uri="{28A0092B-C50C-407E-A947-70E740481C1C}">
                                 <a14:useLocalDpi xmlns:a14="http://schemas.microsoft.com/office/drawing/2010/main" val="0"/>
@@ -3233,7 +3219,7 @@
                           <pic:cNvPicPr/>
                         </pic:nvPicPr>
                         <pic:blipFill>
-                          <a:blip r:embed="rId12" cstate="print">
+                          <a:blip r:embed="rId14" cstate="print">
                             <a:extLst>
                               <a:ext uri="{28A0092B-C50C-407E-A947-70E740481C1C}">
                                 <a14:useLocalDpi xmlns:a14="http://schemas.microsoft.com/office/drawing/2010/main" val="0"/>
@@ -3339,7 +3325,7 @@
                           <pic:cNvPicPr/>
                         </pic:nvPicPr>
                         <pic:blipFill>
-                          <a:blip r:embed="rId13">
+                          <a:blip r:embed="rId15">
                             <a:extLst>
                               <a:ext uri="{28A0092B-C50C-407E-A947-70E740481C1C}">
                                 <a14:useLocalDpi xmlns:a14="http://schemas.microsoft.com/office/drawing/2010/main" val="0"/>
@@ -3398,7 +3384,7 @@
                           <pic:cNvPicPr/>
                         </pic:nvPicPr>
                         <pic:blipFill>
-                          <a:blip r:embed="rId14" cstate="print">
+                          <a:blip r:embed="rId16" cstate="print">
                             <a:extLst>
                               <a:ext uri="{28A0092B-C50C-407E-A947-70E740481C1C}">
                                 <a14:useLocalDpi xmlns:a14="http://schemas.microsoft.com/office/drawing/2010/main" val="0"/>
@@ -3503,7 +3489,7 @@
                           <pic:cNvPicPr/>
                         </pic:nvPicPr>
                         <pic:blipFill>
-                          <a:blip r:embed="rId15">
+                          <a:blip r:embed="rId17">
                             <a:extLst>
                               <a:ext uri="{28A0092B-C50C-407E-A947-70E740481C1C}">
                                 <a14:useLocalDpi xmlns:a14="http://schemas.microsoft.com/office/drawing/2010/main" val="0"/>
@@ -3562,7 +3548,7 @@
                           <pic:cNvPicPr/>
                         </pic:nvPicPr>
                         <pic:blipFill>
-                          <a:blip r:embed="rId16" cstate="print">
+                          <a:blip r:embed="rId18" cstate="print">
                             <a:extLst>
                               <a:ext uri="{28A0092B-C50C-407E-A947-70E740481C1C}">
                                 <a14:useLocalDpi xmlns:a14="http://schemas.microsoft.com/office/drawing/2010/main" val="0"/>
@@ -3667,7 +3653,7 @@
                           <pic:cNvPicPr/>
                         </pic:nvPicPr>
                         <pic:blipFill>
-                          <a:blip r:embed="rId17">
+                          <a:blip r:embed="rId19">
                             <a:extLst>
                               <a:ext uri="{28A0092B-C50C-407E-A947-70E740481C1C}">
                                 <a14:useLocalDpi xmlns:a14="http://schemas.microsoft.com/office/drawing/2010/main" val="0"/>
@@ -3726,7 +3712,7 @@
                           <pic:cNvPicPr/>
                         </pic:nvPicPr>
                         <pic:blipFill>
-                          <a:blip r:embed="rId18" cstate="print">
+                          <a:blip r:embed="rId20" cstate="print">
                             <a:extLst>
                               <a:ext uri="{28A0092B-C50C-407E-A947-70E740481C1C}">
                                 <a14:useLocalDpi xmlns:a14="http://schemas.microsoft.com/office/drawing/2010/main" val="0"/>
@@ -3831,7 +3817,7 @@
                           <pic:cNvPicPr/>
                         </pic:nvPicPr>
                         <pic:blipFill>
-                          <a:blip r:embed="rId19">
+                          <a:blip r:embed="rId21">
                             <a:extLst>
                               <a:ext uri="{28A0092B-C50C-407E-A947-70E740481C1C}">
                                 <a14:useLocalDpi xmlns:a14="http://schemas.microsoft.com/office/drawing/2010/main" val="0"/>
@@ -3890,7 +3876,7 @@
                           <pic:cNvPicPr/>
                         </pic:nvPicPr>
                         <pic:blipFill>
-                          <a:blip r:embed="rId20" cstate="print">
+                          <a:blip r:embed="rId22" cstate="print">
                             <a:extLst>
                               <a:ext uri="{28A0092B-C50C-407E-A947-70E740481C1C}">
                                 <a14:useLocalDpi xmlns:a14="http://schemas.microsoft.com/office/drawing/2010/main" val="0"/>
@@ -3995,7 +3981,7 @@
                           <pic:cNvPicPr/>
                         </pic:nvPicPr>
                         <pic:blipFill>
-                          <a:blip r:embed="rId21">
+                          <a:blip r:embed="rId23">
                             <a:extLst>
                               <a:ext uri="{28A0092B-C50C-407E-A947-70E740481C1C}">
                                 <a14:useLocalDpi xmlns:a14="http://schemas.microsoft.com/office/drawing/2010/main" val="0"/>
@@ -4054,7 +4040,7 @@
                           <pic:cNvPicPr/>
                         </pic:nvPicPr>
                         <pic:blipFill>
-                          <a:blip r:embed="rId22" cstate="print">
+                          <a:blip r:embed="rId24" cstate="print">
                             <a:extLst>
                               <a:ext uri="{28A0092B-C50C-407E-A947-70E740481C1C}">
                                 <a14:useLocalDpi xmlns:a14="http://schemas.microsoft.com/office/drawing/2010/main" val="0"/>
@@ -4160,7 +4146,7 @@
                           <pic:cNvPicPr/>
                         </pic:nvPicPr>
                         <pic:blipFill>
-                          <a:blip r:embed="rId23">
+                          <a:blip r:embed="rId25">
                             <a:extLst>
                               <a:ext uri="{28A0092B-C50C-407E-A947-70E740481C1C}">
                                 <a14:useLocalDpi xmlns:a14="http://schemas.microsoft.com/office/drawing/2010/main" val="0"/>
@@ -4219,7 +4205,7 @@
                           <pic:cNvPicPr/>
                         </pic:nvPicPr>
                         <pic:blipFill>
-                          <a:blip r:embed="rId24" cstate="print">
+                          <a:blip r:embed="rId26" cstate="print">
                             <a:extLst>
                               <a:ext uri="{28A0092B-C50C-407E-A947-70E740481C1C}">
                                 <a14:useLocalDpi xmlns:a14="http://schemas.microsoft.com/office/drawing/2010/main" val="0"/>
@@ -4324,7 +4310,7 @@
                           <pic:cNvPicPr/>
                         </pic:nvPicPr>
                         <pic:blipFill>
-                          <a:blip r:embed="rId25">
+                          <a:blip r:embed="rId27">
                             <a:extLst>
                               <a:ext uri="{28A0092B-C50C-407E-A947-70E740481C1C}">
                                 <a14:useLocalDpi xmlns:a14="http://schemas.microsoft.com/office/drawing/2010/main" val="0"/>
@@ -4383,7 +4369,7 @@
                           <pic:cNvPicPr/>
                         </pic:nvPicPr>
                         <pic:blipFill>
-                          <a:blip r:embed="rId26" cstate="print">
+                          <a:blip r:embed="rId28" cstate="print">
                             <a:extLst>
                               <a:ext uri="{28A0092B-C50C-407E-A947-70E740481C1C}">
                                 <a14:useLocalDpi xmlns:a14="http://schemas.microsoft.com/office/drawing/2010/main" val="0"/>
@@ -4488,7 +4474,7 @@
                           <pic:cNvPicPr/>
                         </pic:nvPicPr>
                         <pic:blipFill>
-                          <a:blip r:embed="rId27">
+                          <a:blip r:embed="rId29">
                             <a:extLst>
                               <a:ext uri="{28A0092B-C50C-407E-A947-70E740481C1C}">
                                 <a14:useLocalDpi xmlns:a14="http://schemas.microsoft.com/office/drawing/2010/main" val="0"/>
@@ -4547,7 +4533,7 @@
                           <pic:cNvPicPr/>
                         </pic:nvPicPr>
                         <pic:blipFill>
-                          <a:blip r:embed="rId28" cstate="print">
+                          <a:blip r:embed="rId30" cstate="print">
                             <a:extLst>
                               <a:ext uri="{28A0092B-C50C-407E-A947-70E740481C1C}">
                                 <a14:useLocalDpi xmlns:a14="http://schemas.microsoft.com/office/drawing/2010/main" val="0"/>
@@ -4652,7 +4638,7 @@
                           <pic:cNvPicPr/>
                         </pic:nvPicPr>
                         <pic:blipFill>
-                          <a:blip r:embed="rId29">
+                          <a:blip r:embed="rId31">
                             <a:extLst>
                               <a:ext uri="{28A0092B-C50C-407E-A947-70E740481C1C}">
                                 <a14:useLocalDpi xmlns:a14="http://schemas.microsoft.com/office/drawing/2010/main" val="0"/>
@@ -4711,7 +4697,7 @@
                           <pic:cNvPicPr/>
                         </pic:nvPicPr>
                         <pic:blipFill>
-                          <a:blip r:embed="rId30" cstate="print">
+                          <a:blip r:embed="rId32" cstate="print">
                             <a:extLst>
                               <a:ext uri="{28A0092B-C50C-407E-A947-70E740481C1C}">
                                 <a14:useLocalDpi xmlns:a14="http://schemas.microsoft.com/office/drawing/2010/main" val="0"/>
@@ -4816,7 +4802,7 @@
                           <pic:cNvPicPr/>
                         </pic:nvPicPr>
                         <pic:blipFill>
-                          <a:blip r:embed="rId31">
+                          <a:blip r:embed="rId33">
                             <a:extLst>
                               <a:ext uri="{28A0092B-C50C-407E-A947-70E740481C1C}">
                                 <a14:useLocalDpi xmlns:a14="http://schemas.microsoft.com/office/drawing/2010/main" val="0"/>
@@ -4875,7 +4861,7 @@
                           <pic:cNvPicPr/>
                         </pic:nvPicPr>
                         <pic:blipFill>
-                          <a:blip r:embed="rId32" cstate="print">
+                          <a:blip r:embed="rId34" cstate="print">
                             <a:extLst>
                               <a:ext uri="{28A0092B-C50C-407E-A947-70E740481C1C}">
                                 <a14:useLocalDpi xmlns:a14="http://schemas.microsoft.com/office/drawing/2010/main" val="0"/>
@@ -4981,7 +4967,7 @@
                           <pic:cNvPicPr/>
                         </pic:nvPicPr>
                         <pic:blipFill>
-                          <a:blip r:embed="rId33">
+                          <a:blip r:embed="rId35">
                             <a:extLst>
                               <a:ext uri="{28A0092B-C50C-407E-A947-70E740481C1C}">
                                 <a14:useLocalDpi xmlns:a14="http://schemas.microsoft.com/office/drawing/2010/main" val="0"/>
@@ -5040,7 +5026,7 @@
                           <pic:cNvPicPr/>
                         </pic:nvPicPr>
                         <pic:blipFill>
-                          <a:blip r:embed="rId34" cstate="print">
+                          <a:blip r:embed="rId36" cstate="print">
                             <a:extLst>
                               <a:ext uri="{28A0092B-C50C-407E-A947-70E740481C1C}">
                                 <a14:useLocalDpi xmlns:a14="http://schemas.microsoft.com/office/drawing/2010/main" val="0"/>
@@ -5145,7 +5131,7 @@
                           <pic:cNvPicPr/>
                         </pic:nvPicPr>
                         <pic:blipFill>
-                          <a:blip r:embed="rId35">
+                          <a:blip r:embed="rId37">
                             <a:extLst>
                               <a:ext uri="{28A0092B-C50C-407E-A947-70E740481C1C}">
                                 <a14:useLocalDpi xmlns:a14="http://schemas.microsoft.com/office/drawing/2010/main" val="0"/>
@@ -5204,7 +5190,7 @@
                           <pic:cNvPicPr/>
                         </pic:nvPicPr>
                         <pic:blipFill>
-                          <a:blip r:embed="rId36" cstate="print">
+                          <a:blip r:embed="rId38" cstate="print">
                             <a:extLst>
                               <a:ext uri="{28A0092B-C50C-407E-A947-70E740481C1C}">
                                 <a14:useLocalDpi xmlns:a14="http://schemas.microsoft.com/office/drawing/2010/main" val="0"/>
@@ -5315,7 +5301,7 @@
                     <pic:cNvPicPr/>
                   </pic:nvPicPr>
                   <pic:blipFill>
-                    <a:blip r:embed="rId37">
+                    <a:blip r:embed="rId39">
                       <a:extLst>
                         <a:ext uri="{28A0092B-C50C-407E-A947-70E740481C1C}">
                           <a14:useLocalDpi xmlns:a14="http://schemas.microsoft.com/office/drawing/2010/main" val="0"/>
@@ -5389,7 +5375,7 @@
                     <pic:cNvPicPr/>
                   </pic:nvPicPr>
                   <pic:blipFill>
-                    <a:blip r:embed="rId38">
+                    <a:blip r:embed="rId40">
                       <a:extLst>
                         <a:ext uri="{28A0092B-C50C-407E-A947-70E740481C1C}">
                           <a14:useLocalDpi xmlns:a14="http://schemas.microsoft.com/office/drawing/2010/main" val="0"/>
@@ -5459,7 +5445,7 @@
                     <pic:cNvPicPr/>
                   </pic:nvPicPr>
                   <pic:blipFill>
-                    <a:blip r:embed="rId39">
+                    <a:blip r:embed="rId41">
                       <a:extLst>
                         <a:ext uri="{28A0092B-C50C-407E-A947-70E740481C1C}">
                           <a14:useLocalDpi xmlns:a14="http://schemas.microsoft.com/office/drawing/2010/main" val="0"/>

</xml_diff>